<commit_message>
Doku für Friends, Profile, Your Space und News hinzugefügt
</commit_message>
<xml_diff>
--- a/Dokumentation.docx
+++ b/Dokumentation.docx
@@ -7,13 +7,18 @@
         <w:pStyle w:val="Titel"/>
       </w:pPr>
       <w:r>
-        <w:t xml:space="preserve">UCD Übung 5  </w:t>
+        <w:t xml:space="preserve">UCD Übung </w:t>
+      </w:r>
+      <w:proofErr w:type="gramStart"/>
+      <w:r>
+        <w:t xml:space="preserve">5  </w:t>
       </w:r>
       <w:proofErr w:type="spellStart"/>
       <w:r>
         <w:t>Prototyping</w:t>
       </w:r>
       <w:proofErr w:type="spellEnd"/>
+      <w:proofErr w:type="gramEnd"/>
     </w:p>
     <w:p>
       <w:pPr>
@@ -30,6 +35,7 @@
     <w:p>
       <w:pPr>
         <w:ind w:left="360"/>
+        <w:jc w:val="both"/>
       </w:pPr>
       <w:r>
         <w:t>Unser Projekt</w:t>
@@ -102,6 +108,7 @@
     <w:p>
       <w:pPr>
         <w:ind w:left="360"/>
+        <w:jc w:val="both"/>
       </w:pPr>
       <w:r>
         <w:t xml:space="preserve">Wenn man die Webseite besuchen möchte </w:t>
@@ -173,13 +180,19 @@
         <w:t>Gruppen,</w:t>
       </w:r>
       <w:r>
-        <w:t xml:space="preserve"> in denen jemand aktiv war. Diese sind ebenfalls klick bar und führen zu besagten Chats und Gruppen. Im Zentrum der Hauptseite sind für den User speziell </w:t>
-      </w:r>
-      <w:r>
-        <w:t>zugeschnitten</w:t>
-      </w:r>
-      <w:r>
-        <w:t xml:space="preserve"> Neuigkeiten, welche auch per Klick zu einem eigenen News </w:t>
+        <w:t xml:space="preserve"> in denen jemand aktiv war. Diese sind ebenfalls klick bar und führen zu besagten Chats und Gruppen. Im Zentrum der Hauptseite sind </w:t>
+      </w:r>
+      <w:r>
+        <w:t>die</w:t>
+      </w:r>
+      <w:r>
+        <w:t xml:space="preserve"> Neuigkeiten</w:t>
+      </w:r>
+      <w:r>
+        <w:t xml:space="preserve"> der Website (Updates, neue Features, etc.)</w:t>
+      </w:r>
+      <w:r>
+        <w:t xml:space="preserve">, welche auch per Klick zu einem eigenen News </w:t>
       </w:r>
       <w:proofErr w:type="spellStart"/>
       <w:r>
@@ -218,13 +231,13 @@
     <w:p>
       <w:pPr>
         <w:pStyle w:val="berschrift2"/>
+        <w:spacing w:after="240"/>
         <w:ind w:firstLine="360"/>
       </w:pPr>
       <w:r>
         <w:t>2.2 Seitenbeschreibung</w:t>
       </w:r>
     </w:p>
-    <w:p/>
     <w:p>
       <w:pPr>
         <w:pStyle w:val="berschrift3"/>
@@ -236,16 +249,31 @@
     </w:p>
     <w:p>
       <w:pPr>
+        <w:jc w:val="both"/>
+      </w:pPr>
+      <w:r>
+        <w:t>Wenn sich ein Benutzer das Profil eines anderen Benutzers ansieht, kann dieser einige wichtige Informationen über diesen herausfinden. Hierunter fallen zum Beispiel die Profilbeschreibung, der Ort, die gemeinsamen Gruppen und Freunde, sowie seit wann der andere Benutzer</w:t>
+      </w:r>
+      <w:bookmarkStart w:id="0" w:name="_GoBack"/>
+      <w:bookmarkEnd w:id="0"/>
+      <w:r>
+        <w:t xml:space="preserve"> Mitglied auf der Seite ist.</w:t>
+      </w:r>
+    </w:p>
+    <w:p>
+      <w:pPr>
         <w:pStyle w:val="berschrift3"/>
         <w:ind w:firstLine="360"/>
       </w:pPr>
       <w:r>
+        <w:lastRenderedPageBreak/>
         <w:t>2.2.2 Chats und Groups</w:t>
       </w:r>
     </w:p>
     <w:p>
       <w:pPr>
         <w:ind w:left="360"/>
+        <w:jc w:val="both"/>
         <w:rPr>
           <w:lang w:val="de-AT"/>
         </w:rPr>
@@ -278,14 +306,7 @@
         <w:rPr>
           <w:lang w:val="de-AT"/>
         </w:rPr>
-        <w:t xml:space="preserve">al </w:t>
-      </w:r>
-      <w:r>
-        <w:rPr>
-          <w:lang w:val="de-AT"/>
-        </w:rPr>
-        <w:lastRenderedPageBreak/>
-        <w:t>geöffnet wird, ist kein Chatverlauf zu sehen, sondern nur ein Welcome Screen.</w:t>
+        <w:t>al geöffnet wird, ist kein Chatverlauf zu sehen, sondern nur ein Welcome Screen.</w:t>
       </w:r>
       <w:r>
         <w:rPr>
@@ -309,6 +330,7 @@
     <w:p>
       <w:pPr>
         <w:ind w:left="360"/>
+        <w:jc w:val="both"/>
         <w:rPr>
           <w:lang w:val="de-AT"/>
         </w:rPr>
@@ -319,12 +341,14 @@
         </w:rPr>
         <w:t xml:space="preserve">Analog </w:t>
       </w:r>
+      <w:proofErr w:type="gramStart"/>
       <w:r>
         <w:rPr>
           <w:lang w:val="de-AT"/>
         </w:rPr>
         <w:t>ist</w:t>
       </w:r>
+      <w:proofErr w:type="gramEnd"/>
       <w:r>
         <w:rPr>
           <w:lang w:val="de-AT"/>
@@ -365,15 +389,7 @@
         <w:rPr>
           <w:lang w:val="de-AT"/>
         </w:rPr>
-        <w:t xml:space="preserve"> </w:t>
-      </w:r>
-      <w:bookmarkStart w:id="0" w:name="_GoBack"/>
-      <w:bookmarkEnd w:id="0"/>
-      <w:r>
-        <w:rPr>
-          <w:lang w:val="de-AT"/>
-        </w:rPr>
-        <w:t xml:space="preserve">live zu kommunizieren. </w:t>
+        <w:t xml:space="preserve"> live zu kommunizieren. </w:t>
       </w:r>
       <w:r>
         <w:rPr>
@@ -445,14 +461,60 @@
         <w:pStyle w:val="berschrift3"/>
         <w:ind w:firstLine="360"/>
         <w:rPr>
-          <w:lang w:val="de-AT"/>
-        </w:rPr>
-      </w:pPr>
-      <w:r>
-        <w:rPr>
-          <w:lang w:val="de-AT"/>
+          <w:lang w:val="en-US"/>
+        </w:rPr>
+      </w:pPr>
+      <w:r>
+        <w:rPr>
+          <w:lang w:val="en-US"/>
         </w:rPr>
         <w:t>2.2.3 Friends</w:t>
+      </w:r>
+      <w:r>
+        <w:rPr>
+          <w:lang w:val="en-US"/>
+        </w:rPr>
+        <w:t xml:space="preserve"> </w:t>
+      </w:r>
+    </w:p>
+    <w:p>
+      <w:pPr>
+        <w:jc w:val="both"/>
+        <w:rPr>
+          <w:lang w:val="de-AT"/>
+        </w:rPr>
+      </w:pPr>
+      <w:r>
+        <w:rPr>
+          <w:lang w:val="de-AT"/>
+        </w:rPr>
+        <w:t>Unter anderem sollen d</w:t>
+      </w:r>
+      <w:r>
+        <w:rPr>
+          <w:lang w:val="de-AT"/>
+        </w:rPr>
+        <w:t xml:space="preserve">ie Studenten auf unserer Website auch die Möglichkeit haben, sich zu Verknüpfen. </w:t>
+      </w:r>
+      <w:r>
+        <w:rPr>
+          <w:lang w:val="de-AT"/>
+        </w:rPr>
+        <w:t xml:space="preserve">Neben einer Freundesliste werden einem auch Vorschläge zu neuen Freunden gemacht, wobei diese Vorschläge verschwinden, sobald der Benutzer eine Suche startet. </w:t>
+      </w:r>
+    </w:p>
+    <w:p>
+      <w:pPr>
+        <w:jc w:val="both"/>
+        <w:rPr>
+          <w:lang w:val="de-AT"/>
+        </w:rPr>
+      </w:pPr>
+      <w:r>
+        <w:rPr>
+          <w:lang w:val="de-AT"/>
+        </w:rPr>
+        <w:t>Der Benutzer sieht in der Freundesliste auch wann seine Freunde zuletzt online waren, hingegen bei Nicht-Freunden wird diese Information verborgen. Zusätzlich hat der Benutzer bei seinen Freunden direkt die Möglichkeit zu dem zugehörigen Privatchat zu wechseln.</w:t>
       </w:r>
     </w:p>
     <w:p>
@@ -460,14 +522,38 @@
         <w:pStyle w:val="berschrift3"/>
         <w:ind w:firstLine="360"/>
         <w:rPr>
-          <w:lang w:val="en-US"/>
-        </w:rPr>
-      </w:pPr>
-      <w:r>
-        <w:rPr>
-          <w:lang w:val="en-US"/>
+          <w:rFonts w:asciiTheme="minorHAnsi" w:eastAsiaTheme="minorHAnsi" w:hAnsiTheme="minorHAnsi" w:cstheme="minorBidi"/>
+          <w:color w:val="auto"/>
+          <w:sz w:val="22"/>
+          <w:szCs w:val="22"/>
+          <w:lang w:val="de-AT"/>
+        </w:rPr>
+      </w:pPr>
+      <w:r>
+        <w:rPr>
+          <w:lang w:val="de-AT"/>
         </w:rPr>
         <w:t>2.2.4 News</w:t>
+      </w:r>
+    </w:p>
+    <w:p>
+      <w:pPr>
+        <w:jc w:val="both"/>
+        <w:rPr>
+          <w:lang w:val="de-AT"/>
+        </w:rPr>
+      </w:pPr>
+      <w:r>
+        <w:rPr>
+          <w:lang w:val="de-AT"/>
+        </w:rPr>
+        <w:t xml:space="preserve">In der News-Page hat </w:t>
+      </w:r>
+      <w:r>
+        <w:rPr>
+          <w:lang w:val="de-AT"/>
+        </w:rPr>
+        <w:t>der Benutzer die Möglichkeit eigene für ihn relevante Neuigkeiten abzufragen. Standardmäßig sind hier ORF, OE24 sowie Google News gespeichert. Der Benutzer hat allerdings die Möglichkeit andere News-Quellen mittels RSS-Link hinzuzufügen, sowie vorhandene Seiten zu löschen.</w:t>
       </w:r>
     </w:p>
     <w:p>
@@ -475,26 +561,110 @@
         <w:pStyle w:val="berschrift3"/>
         <w:ind w:firstLine="360"/>
         <w:rPr>
-          <w:lang w:val="en-US"/>
-        </w:rPr>
-      </w:pPr>
-      <w:r>
-        <w:rPr>
-          <w:lang w:val="en-US"/>
+          <w:lang w:val="de-AT"/>
+        </w:rPr>
+      </w:pPr>
+      <w:r>
+        <w:rPr>
+          <w:lang w:val="de-AT"/>
         </w:rPr>
         <w:t xml:space="preserve">2.2.5 </w:t>
       </w:r>
-      <w:r>
-        <w:rPr>
-          <w:lang w:val="en-US"/>
+      <w:proofErr w:type="spellStart"/>
+      <w:r>
+        <w:rPr>
+          <w:lang w:val="de-AT"/>
         </w:rPr>
         <w:t>Y</w:t>
       </w:r>
       <w:r>
         <w:rPr>
-          <w:lang w:val="en-US"/>
-        </w:rPr>
-        <w:t>our Space</w:t>
+          <w:lang w:val="de-AT"/>
+        </w:rPr>
+        <w:t>our</w:t>
+      </w:r>
+      <w:proofErr w:type="spellEnd"/>
+      <w:r>
+        <w:rPr>
+          <w:lang w:val="de-AT"/>
+        </w:rPr>
+        <w:t xml:space="preserve"> Space</w:t>
+      </w:r>
+    </w:p>
+    <w:p>
+      <w:pPr>
+        <w:jc w:val="both"/>
+        <w:rPr>
+          <w:lang w:val="de-AT"/>
+        </w:rPr>
+      </w:pPr>
+      <w:r>
+        <w:rPr>
+          <w:lang w:val="de-AT"/>
+        </w:rPr>
+        <w:t>Die Sektion „</w:t>
+      </w:r>
+      <w:proofErr w:type="spellStart"/>
+      <w:r>
+        <w:rPr>
+          <w:lang w:val="de-AT"/>
+        </w:rPr>
+        <w:t>Your</w:t>
+      </w:r>
+      <w:proofErr w:type="spellEnd"/>
+      <w:r>
+        <w:rPr>
+          <w:lang w:val="de-AT"/>
+        </w:rPr>
+        <w:t xml:space="preserve"> Space“, welche auf vielen Seiten am unteren Bildschirmrand angezeigt wird, soll dem Benutzer helfen, mit nur einem Klick auf die für ihn relevanten Webseiten navigieren zu können. </w:t>
+      </w:r>
+    </w:p>
+    <w:p>
+      <w:pPr>
+        <w:jc w:val="both"/>
+        <w:rPr>
+          <w:lang w:val="de-AT"/>
+        </w:rPr>
+      </w:pPr>
+      <w:r>
+        <w:rPr>
+          <w:lang w:val="de-AT"/>
+        </w:rPr>
+        <w:t xml:space="preserve">Es besteht die Möglichkeit die </w:t>
+      </w:r>
+      <w:proofErr w:type="spellStart"/>
+      <w:r>
+        <w:rPr>
+          <w:lang w:val="de-AT"/>
+        </w:rPr>
+        <w:t>URL’s</w:t>
+      </w:r>
+      <w:proofErr w:type="spellEnd"/>
+      <w:r>
+        <w:rPr>
+          <w:lang w:val="de-AT"/>
+        </w:rPr>
+        <w:t xml:space="preserve"> anzupassen, hinzuzufügen und zu löschen, sowie eigene Icons und die Farbe für die URL zu setzen. Ältere </w:t>
+      </w:r>
+      <w:proofErr w:type="spellStart"/>
+      <w:r>
+        <w:rPr>
+          <w:lang w:val="de-AT"/>
+        </w:rPr>
+        <w:t>URL’s</w:t>
+      </w:r>
+      <w:proofErr w:type="spellEnd"/>
+      <w:r>
+        <w:rPr>
+          <w:lang w:val="de-AT"/>
+        </w:rPr>
+        <w:t xml:space="preserve">, die der Benutzer </w:t>
+      </w:r>
+      <w:r>
+        <w:rPr>
+          <w:lang w:val="de-AT"/>
+        </w:rPr>
+        <w:t>bereits gelöscht hat, kann dieser auch wiederherstellen und zur Sektion hinzufügen.</w:t>
       </w:r>
     </w:p>
     <w:sectPr>
@@ -826,7 +996,7 @@
     <w:lsdException w:name="Table Web 2" w:semiHidden="1" w:unhideWhenUsed="1"/>
     <w:lsdException w:name="Table Web 3" w:semiHidden="1" w:unhideWhenUsed="1"/>
     <w:lsdException w:name="Balloon Text" w:semiHidden="1" w:unhideWhenUsed="1"/>
-    <w:lsdException w:name="Table Grid" w:semiHidden="1" w:uiPriority="59" w:unhideWhenUsed="1"/>
+    <w:lsdException w:name="Table Grid" w:uiPriority="59"/>
     <w:lsdException w:name="Table Theme" w:semiHidden="1" w:unhideWhenUsed="1"/>
     <w:lsdException w:name="Placeholder Text" w:semiHidden="1"/>
     <w:lsdException w:name="No Spacing" w:uiPriority="1" w:qFormat="1"/>
@@ -1123,6 +1293,7 @@
   <w:style w:type="character" w:default="1" w:styleId="Absatz-Standardschriftart">
     <w:name w:val="Default Paragraph Font"/>
     <w:uiPriority w:val="1"/>
+    <w:semiHidden/>
     <w:unhideWhenUsed/>
   </w:style>
   <w:style w:type="table" w:default="1" w:styleId="NormaleTabelle">

</xml_diff>